<commit_message>
completed report for part 1-A
</commit_message>
<xml_diff>
--- a/hw9_part1_rosen_berman.docx
+++ b/hw9_part1_rosen_berman.docx
@@ -102,7 +102,13 @@
         <w:rPr>
           <w:sz w:val="28"/>
         </w:rPr>
-        <w:t xml:space="preserve">and then integrated with Tensorboard “summary” operations to log histograms of output tensors and scalar metrics to capture “loss” (e.g., </w:t>
+        <w:t>and then integrated with TensorB</w:t>
+      </w:r>
+      <w:r>
+        <w:rPr>
+          <w:sz w:val="28"/>
+        </w:rPr>
+        <w:t xml:space="preserve">oard “summary” operations to log histograms of output tensors and scalar metrics to capture “loss” (e.g., </w:t>
       </w:r>
       <w:r>
         <w:rPr>
@@ -114,13 +120,25 @@
         <w:rPr>
           <w:sz w:val="28"/>
         </w:rPr>
-        <w:t>cross_entropy</w:t>
-      </w:r>
-      <w:r>
-        <w:rPr>
-          <w:sz w:val="28"/>
-        </w:rPr>
-        <w:t>”) and test set accuracy.  Loss and test set accuracy were logged to Tensorboard every 100 iterations of the training loop</w:t>
+        <w:t>cross entropy</w:t>
+      </w:r>
+      <w:r>
+        <w:rPr>
+          <w:sz w:val="28"/>
+        </w:rPr>
+        <w:t xml:space="preserve">”) and test set accuracy.  Loss and test set accuracy were logged to </w:t>
+      </w:r>
+      <w:r>
+        <w:rPr>
+          <w:sz w:val="28"/>
+        </w:rPr>
+        <w:t>TensorBoard</w:t>
+      </w:r>
+      <w:r>
+        <w:rPr>
+          <w:sz w:val="28"/>
+        </w:rPr>
+        <w:t xml:space="preserve"> every 100 iterations of the training loop</w:t>
       </w:r>
       <w:r>
         <w:rPr>
@@ -904,15 +922,7 @@
           <w:sz w:val="20"/>
           <w:szCs w:val="20"/>
         </w:rPr>
-        <w:t xml:space="preserve">): </w:t>
-      </w:r>
-      <w:r>
-        <w:rPr>
-          <w:color w:val="4472C4" w:themeColor="accent1"/>
-          <w:sz w:val="20"/>
-          <w:szCs w:val="20"/>
-        </w:rPr>
-        <w:t>h=28, w=28, channels=32</w:t>
+        <w:t>): h=28, w=28, channels=32</w:t>
       </w:r>
     </w:p>
     <w:p>
@@ -1207,7 +1217,75 @@
           <w:szCs w:val="20"/>
           <w:vertAlign w:val="superscript"/>
         </w:rPr>
-        <w:t>[2</w:t>
+        <w:t xml:space="preserve">[2] </w:t>
+      </w:r>
+      <w:r>
+        <w:rPr>
+          <w:color w:val="4472C4" w:themeColor="accent1"/>
+          <w:sz w:val="20"/>
+          <w:szCs w:val="20"/>
+        </w:rPr>
+        <w:t>): h=14, w=14, channels=32</w:t>
+      </w:r>
+    </w:p>
+    <w:p>
+      <w:pPr>
+        <w:pStyle w:val="ListParagraph"/>
+        <w:numPr>
+          <w:ilvl w:val="1"/>
+          <w:numId w:val="6"/>
+        </w:numPr>
+        <w:rPr>
+          <w:color w:val="4472C4" w:themeColor="accent1"/>
+          <w:sz w:val="20"/>
+          <w:szCs w:val="20"/>
+        </w:rPr>
+      </w:pPr>
+      <w:r>
+        <w:rPr>
+          <w:color w:val="4472C4" w:themeColor="accent1"/>
+          <w:sz w:val="20"/>
+          <w:szCs w:val="20"/>
+        </w:rPr>
+        <w:t>Convolutional Layer 2:</w:t>
+      </w:r>
+    </w:p>
+    <w:p>
+      <w:pPr>
+        <w:pStyle w:val="ListParagraph"/>
+        <w:numPr>
+          <w:ilvl w:val="2"/>
+          <w:numId w:val="6"/>
+        </w:numPr>
+        <w:rPr>
+          <w:color w:val="4472C4" w:themeColor="accent1"/>
+          <w:sz w:val="20"/>
+          <w:szCs w:val="20"/>
+        </w:rPr>
+      </w:pPr>
+      <w:r>
+        <w:rPr>
+          <w:color w:val="4472C4" w:themeColor="accent1"/>
+          <w:sz w:val="20"/>
+          <w:szCs w:val="20"/>
+        </w:rPr>
+        <w:t xml:space="preserve">Dim of each </w:t>
+      </w:r>
+      <w:r>
+        <w:rPr>
+          <w:color w:val="4472C4" w:themeColor="accent1"/>
+          <w:sz w:val="20"/>
+          <w:szCs w:val="20"/>
+        </w:rPr>
+        <w:t xml:space="preserve">training </w:t>
+      </w:r>
+      <w:r>
+        <w:rPr>
+          <w:color w:val="4472C4" w:themeColor="accent1"/>
+          <w:sz w:val="20"/>
+          <w:szCs w:val="20"/>
+        </w:rPr>
+        <w:t>input element (a</w:t>
       </w:r>
       <w:r>
         <w:rPr>
@@ -1216,7 +1294,533 @@
           <w:szCs w:val="20"/>
           <w:vertAlign w:val="superscript"/>
         </w:rPr>
-        <w:t xml:space="preserve">] </w:t>
+        <w:t>[2]</w:t>
+      </w:r>
+      <w:r>
+        <w:rPr>
+          <w:color w:val="4472C4" w:themeColor="accent1"/>
+          <w:sz w:val="20"/>
+          <w:szCs w:val="20"/>
+        </w:rPr>
+        <w:t>):   h =</w:t>
+      </w:r>
+      <w:r>
+        <w:rPr>
+          <w:color w:val="4472C4" w:themeColor="accent1"/>
+          <w:sz w:val="20"/>
+          <w:szCs w:val="20"/>
+        </w:rPr>
+        <w:t>14</w:t>
+      </w:r>
+      <w:r>
+        <w:rPr>
+          <w:color w:val="4472C4" w:themeColor="accent1"/>
+          <w:sz w:val="20"/>
+          <w:szCs w:val="20"/>
+        </w:rPr>
+        <w:t>, w=</w:t>
+      </w:r>
+      <w:r>
+        <w:rPr>
+          <w:color w:val="4472C4" w:themeColor="accent1"/>
+          <w:sz w:val="20"/>
+          <w:szCs w:val="20"/>
+        </w:rPr>
+        <w:t>14</w:t>
+      </w:r>
+      <w:r>
+        <w:rPr>
+          <w:color w:val="4472C4" w:themeColor="accent1"/>
+          <w:sz w:val="20"/>
+          <w:szCs w:val="20"/>
+        </w:rPr>
+        <w:t>, channels</w:t>
+      </w:r>
+      <w:r>
+        <w:rPr>
+          <w:color w:val="4472C4" w:themeColor="accent1"/>
+          <w:sz w:val="20"/>
+          <w:szCs w:val="20"/>
+        </w:rPr>
+        <w:t xml:space="preserve"> =32</w:t>
+      </w:r>
+    </w:p>
+    <w:p>
+      <w:pPr>
+        <w:pStyle w:val="ListParagraph"/>
+        <w:numPr>
+          <w:ilvl w:val="2"/>
+          <w:numId w:val="6"/>
+        </w:numPr>
+        <w:rPr>
+          <w:color w:val="4472C4" w:themeColor="accent1"/>
+          <w:sz w:val="20"/>
+          <w:szCs w:val="20"/>
+        </w:rPr>
+      </w:pPr>
+      <w:r>
+        <w:rPr>
+          <w:color w:val="4472C4" w:themeColor="accent1"/>
+          <w:sz w:val="20"/>
+          <w:szCs w:val="20"/>
+        </w:rPr>
+        <w:t>kernel size:  h=5, w=5, channels=32</w:t>
+      </w:r>
+    </w:p>
+    <w:p>
+      <w:pPr>
+        <w:pStyle w:val="ListParagraph"/>
+        <w:numPr>
+          <w:ilvl w:val="2"/>
+          <w:numId w:val="6"/>
+        </w:numPr>
+        <w:rPr>
+          <w:color w:val="4472C4" w:themeColor="accent1"/>
+          <w:sz w:val="20"/>
+          <w:szCs w:val="20"/>
+        </w:rPr>
+      </w:pPr>
+      <w:r>
+        <w:rPr>
+          <w:color w:val="4472C4" w:themeColor="accent1"/>
+          <w:sz w:val="20"/>
+          <w:szCs w:val="20"/>
+        </w:rPr>
+        <w:t># kernels: 64</w:t>
+      </w:r>
+    </w:p>
+    <w:p>
+      <w:pPr>
+        <w:pStyle w:val="ListParagraph"/>
+        <w:numPr>
+          <w:ilvl w:val="2"/>
+          <w:numId w:val="6"/>
+        </w:numPr>
+        <w:rPr>
+          <w:color w:val="4472C4" w:themeColor="accent1"/>
+          <w:sz w:val="20"/>
+          <w:szCs w:val="20"/>
+        </w:rPr>
+      </w:pPr>
+      <w:r>
+        <w:rPr>
+          <w:color w:val="4472C4" w:themeColor="accent1"/>
+          <w:sz w:val="20"/>
+          <w:szCs w:val="20"/>
+        </w:rPr>
+        <w:t xml:space="preserve">stride: </w:t>
+      </w:r>
+      <w:r>
+        <w:rPr>
+          <w:color w:val="4472C4" w:themeColor="accent1"/>
+          <w:sz w:val="20"/>
+          <w:szCs w:val="20"/>
+        </w:rPr>
+        <w:t>1</w:t>
+      </w:r>
+    </w:p>
+    <w:p>
+      <w:pPr>
+        <w:pStyle w:val="ListParagraph"/>
+        <w:numPr>
+          <w:ilvl w:val="2"/>
+          <w:numId w:val="6"/>
+        </w:numPr>
+        <w:rPr>
+          <w:color w:val="4472C4" w:themeColor="accent1"/>
+          <w:sz w:val="20"/>
+          <w:szCs w:val="20"/>
+        </w:rPr>
+      </w:pPr>
+      <w:r>
+        <w:rPr>
+          <w:color w:val="4472C4" w:themeColor="accent1"/>
+          <w:sz w:val="20"/>
+          <w:szCs w:val="20"/>
+        </w:rPr>
+        <w:t>padding: 2 (e.g., “SAME”)</w:t>
+      </w:r>
+    </w:p>
+    <w:p>
+      <w:pPr>
+        <w:pStyle w:val="ListParagraph"/>
+        <w:numPr>
+          <w:ilvl w:val="2"/>
+          <w:numId w:val="6"/>
+        </w:numPr>
+        <w:rPr>
+          <w:color w:val="4472C4" w:themeColor="accent1"/>
+          <w:sz w:val="20"/>
+          <w:szCs w:val="20"/>
+        </w:rPr>
+      </w:pPr>
+      <w:r>
+        <w:rPr>
+          <w:color w:val="4472C4" w:themeColor="accent1"/>
+          <w:sz w:val="20"/>
+          <w:szCs w:val="20"/>
+        </w:rPr>
+        <w:t>bias: 64</w:t>
+      </w:r>
+    </w:p>
+    <w:p>
+      <w:pPr>
+        <w:pStyle w:val="ListParagraph"/>
+        <w:numPr>
+          <w:ilvl w:val="2"/>
+          <w:numId w:val="6"/>
+        </w:numPr>
+        <w:rPr>
+          <w:color w:val="4472C4" w:themeColor="accent1"/>
+          <w:sz w:val="20"/>
+          <w:szCs w:val="20"/>
+        </w:rPr>
+      </w:pPr>
+      <w:r>
+        <w:rPr>
+          <w:color w:val="4472C4" w:themeColor="accent1"/>
+          <w:sz w:val="20"/>
+          <w:szCs w:val="20"/>
+        </w:rPr>
+        <w:t>activation function: RELU</w:t>
+      </w:r>
+    </w:p>
+    <w:p>
+      <w:pPr>
+        <w:pStyle w:val="ListParagraph"/>
+        <w:numPr>
+          <w:ilvl w:val="2"/>
+          <w:numId w:val="6"/>
+        </w:numPr>
+        <w:rPr>
+          <w:color w:val="4472C4" w:themeColor="accent1"/>
+          <w:sz w:val="20"/>
+          <w:szCs w:val="20"/>
+        </w:rPr>
+      </w:pPr>
+      <w:r>
+        <w:rPr>
+          <w:color w:val="4472C4" w:themeColor="accent1"/>
+          <w:sz w:val="20"/>
+          <w:szCs w:val="20"/>
+        </w:rPr>
+        <w:t xml:space="preserve">Dim of each </w:t>
+      </w:r>
+      <w:r>
+        <w:rPr>
+          <w:color w:val="4472C4" w:themeColor="accent1"/>
+          <w:sz w:val="20"/>
+          <w:szCs w:val="20"/>
+        </w:rPr>
+        <w:t xml:space="preserve">training </w:t>
+      </w:r>
+      <w:r>
+        <w:rPr>
+          <w:color w:val="4472C4" w:themeColor="accent1"/>
+          <w:sz w:val="20"/>
+          <w:szCs w:val="20"/>
+        </w:rPr>
+        <w:t>output element (a</w:t>
+      </w:r>
+      <w:r>
+        <w:rPr>
+          <w:color w:val="4472C4" w:themeColor="accent1"/>
+          <w:sz w:val="20"/>
+          <w:szCs w:val="20"/>
+          <w:vertAlign w:val="superscript"/>
+        </w:rPr>
+        <w:t xml:space="preserve">[3] </w:t>
+      </w:r>
+      <w:r>
+        <w:rPr>
+          <w:color w:val="4472C4" w:themeColor="accent1"/>
+          <w:sz w:val="20"/>
+          <w:szCs w:val="20"/>
+        </w:rPr>
+        <w:t>): h=14, w=14, channels=64</w:t>
+      </w:r>
+    </w:p>
+    <w:p>
+      <w:pPr>
+        <w:pStyle w:val="ListParagraph"/>
+        <w:numPr>
+          <w:ilvl w:val="1"/>
+          <w:numId w:val="6"/>
+        </w:numPr>
+        <w:rPr>
+          <w:color w:val="4472C4" w:themeColor="accent1"/>
+          <w:sz w:val="20"/>
+          <w:szCs w:val="20"/>
+        </w:rPr>
+      </w:pPr>
+      <w:r>
+        <w:rPr>
+          <w:color w:val="4472C4" w:themeColor="accent1"/>
+          <w:sz w:val="20"/>
+          <w:szCs w:val="20"/>
+        </w:rPr>
+        <w:t>Pooling Layer 2:</w:t>
+      </w:r>
+    </w:p>
+    <w:p>
+      <w:pPr>
+        <w:pStyle w:val="ListParagraph"/>
+        <w:numPr>
+          <w:ilvl w:val="2"/>
+          <w:numId w:val="6"/>
+        </w:numPr>
+        <w:rPr>
+          <w:color w:val="4472C4" w:themeColor="accent1"/>
+          <w:sz w:val="20"/>
+          <w:szCs w:val="20"/>
+        </w:rPr>
+      </w:pPr>
+      <w:r>
+        <w:rPr>
+          <w:color w:val="4472C4" w:themeColor="accent1"/>
+          <w:sz w:val="20"/>
+          <w:szCs w:val="20"/>
+        </w:rPr>
+        <w:t xml:space="preserve">Dim of each </w:t>
+      </w:r>
+      <w:r>
+        <w:rPr>
+          <w:color w:val="4472C4" w:themeColor="accent1"/>
+          <w:sz w:val="20"/>
+          <w:szCs w:val="20"/>
+        </w:rPr>
+        <w:t xml:space="preserve">training </w:t>
+      </w:r>
+      <w:r>
+        <w:rPr>
+          <w:color w:val="4472C4" w:themeColor="accent1"/>
+          <w:sz w:val="20"/>
+          <w:szCs w:val="20"/>
+        </w:rPr>
+        <w:t>input element (a</w:t>
+      </w:r>
+      <w:r>
+        <w:rPr>
+          <w:color w:val="4472C4" w:themeColor="accent1"/>
+          <w:sz w:val="20"/>
+          <w:szCs w:val="20"/>
+          <w:vertAlign w:val="superscript"/>
+        </w:rPr>
+        <w:t>[3]</w:t>
+      </w:r>
+      <w:r>
+        <w:rPr>
+          <w:color w:val="4472C4" w:themeColor="accent1"/>
+          <w:sz w:val="20"/>
+          <w:szCs w:val="20"/>
+        </w:rPr>
+        <w:t>):   h =14, w=14, channels =64</w:t>
+      </w:r>
+    </w:p>
+    <w:p>
+      <w:pPr>
+        <w:pStyle w:val="ListParagraph"/>
+        <w:numPr>
+          <w:ilvl w:val="2"/>
+          <w:numId w:val="6"/>
+        </w:numPr>
+        <w:rPr>
+          <w:color w:val="4472C4" w:themeColor="accent1"/>
+          <w:sz w:val="20"/>
+          <w:szCs w:val="20"/>
+        </w:rPr>
+      </w:pPr>
+      <w:r>
+        <w:rPr>
+          <w:color w:val="4472C4" w:themeColor="accent1"/>
+          <w:sz w:val="20"/>
+          <w:szCs w:val="20"/>
+        </w:rPr>
+        <w:t>Kernel size:  h=2, w=2, channels=1</w:t>
+      </w:r>
+    </w:p>
+    <w:p>
+      <w:pPr>
+        <w:pStyle w:val="ListParagraph"/>
+        <w:numPr>
+          <w:ilvl w:val="2"/>
+          <w:numId w:val="6"/>
+        </w:numPr>
+        <w:rPr>
+          <w:color w:val="4472C4" w:themeColor="accent1"/>
+          <w:sz w:val="20"/>
+          <w:szCs w:val="20"/>
+        </w:rPr>
+      </w:pPr>
+      <w:r>
+        <w:rPr>
+          <w:color w:val="4472C4" w:themeColor="accent1"/>
+          <w:sz w:val="20"/>
+          <w:szCs w:val="20"/>
+        </w:rPr>
+        <w:t># kernels: 64</w:t>
+      </w:r>
+    </w:p>
+    <w:p>
+      <w:pPr>
+        <w:pStyle w:val="ListParagraph"/>
+        <w:numPr>
+          <w:ilvl w:val="2"/>
+          <w:numId w:val="6"/>
+        </w:numPr>
+        <w:rPr>
+          <w:color w:val="4472C4" w:themeColor="accent1"/>
+          <w:sz w:val="20"/>
+          <w:szCs w:val="20"/>
+        </w:rPr>
+      </w:pPr>
+      <w:r>
+        <w:rPr>
+          <w:color w:val="4472C4" w:themeColor="accent1"/>
+          <w:sz w:val="20"/>
+          <w:szCs w:val="20"/>
+        </w:rPr>
+        <w:t>stride: 2</w:t>
+      </w:r>
+    </w:p>
+    <w:p>
+      <w:pPr>
+        <w:pStyle w:val="ListParagraph"/>
+        <w:numPr>
+          <w:ilvl w:val="2"/>
+          <w:numId w:val="6"/>
+        </w:numPr>
+        <w:rPr>
+          <w:color w:val="4472C4" w:themeColor="accent1"/>
+          <w:sz w:val="20"/>
+          <w:szCs w:val="20"/>
+        </w:rPr>
+      </w:pPr>
+      <w:r>
+        <w:rPr>
+          <w:color w:val="4472C4" w:themeColor="accent1"/>
+          <w:sz w:val="20"/>
+          <w:szCs w:val="20"/>
+        </w:rPr>
+        <w:t xml:space="preserve">Dim of each </w:t>
+      </w:r>
+      <w:r>
+        <w:rPr>
+          <w:color w:val="4472C4" w:themeColor="accent1"/>
+          <w:sz w:val="20"/>
+          <w:szCs w:val="20"/>
+        </w:rPr>
+        <w:t xml:space="preserve">training </w:t>
+      </w:r>
+      <w:r>
+        <w:rPr>
+          <w:color w:val="4472C4" w:themeColor="accent1"/>
+          <w:sz w:val="20"/>
+          <w:szCs w:val="20"/>
+        </w:rPr>
+        <w:t>output element (a</w:t>
+      </w:r>
+      <w:r>
+        <w:rPr>
+          <w:color w:val="4472C4" w:themeColor="accent1"/>
+          <w:sz w:val="20"/>
+          <w:szCs w:val="20"/>
+          <w:vertAlign w:val="superscript"/>
+        </w:rPr>
+        <w:t xml:space="preserve">[4] </w:t>
+      </w:r>
+      <w:r>
+        <w:rPr>
+          <w:color w:val="4472C4" w:themeColor="accent1"/>
+          <w:sz w:val="20"/>
+          <w:szCs w:val="20"/>
+        </w:rPr>
+        <w:t>): h=7, w=7, channels=64</w:t>
+      </w:r>
+    </w:p>
+    <w:p>
+      <w:pPr>
+        <w:pStyle w:val="ListParagraph"/>
+        <w:numPr>
+          <w:ilvl w:val="1"/>
+          <w:numId w:val="6"/>
+        </w:numPr>
+        <w:rPr>
+          <w:color w:val="4472C4" w:themeColor="accent1"/>
+          <w:sz w:val="20"/>
+          <w:szCs w:val="20"/>
+        </w:rPr>
+      </w:pPr>
+      <w:r>
+        <w:rPr>
+          <w:color w:val="4472C4" w:themeColor="accent1"/>
+          <w:sz w:val="20"/>
+          <w:szCs w:val="20"/>
+        </w:rPr>
+        <w:t>Fully Connected Layer 1:</w:t>
+      </w:r>
+    </w:p>
+    <w:p>
+      <w:pPr>
+        <w:pStyle w:val="ListParagraph"/>
+        <w:numPr>
+          <w:ilvl w:val="2"/>
+          <w:numId w:val="6"/>
+        </w:numPr>
+        <w:rPr>
+          <w:color w:val="4472C4" w:themeColor="accent1"/>
+          <w:sz w:val="20"/>
+          <w:szCs w:val="20"/>
+        </w:rPr>
+      </w:pPr>
+      <w:r>
+        <w:rPr>
+          <w:color w:val="4472C4" w:themeColor="accent1"/>
+          <w:sz w:val="20"/>
+          <w:szCs w:val="20"/>
+        </w:rPr>
+        <w:t xml:space="preserve">Dim of each input </w:t>
+      </w:r>
+      <w:r>
+        <w:rPr>
+          <w:color w:val="4472C4" w:themeColor="accent1"/>
+          <w:sz w:val="20"/>
+          <w:szCs w:val="20"/>
+        </w:rPr>
+        <w:t xml:space="preserve">training </w:t>
+      </w:r>
+      <w:r>
+        <w:rPr>
+          <w:color w:val="4472C4" w:themeColor="accent1"/>
+          <w:sz w:val="20"/>
+          <w:szCs w:val="20"/>
+        </w:rPr>
+        <w:t>element</w:t>
+      </w:r>
+      <w:r>
+        <w:rPr>
+          <w:color w:val="4472C4" w:themeColor="accent1"/>
+          <w:sz w:val="20"/>
+          <w:szCs w:val="20"/>
+        </w:rPr>
+        <w:t xml:space="preserve"> (after flattening</w:t>
+      </w:r>
+      <w:r>
+        <w:rPr>
+          <w:color w:val="4472C4" w:themeColor="accent1"/>
+          <w:sz w:val="20"/>
+          <w:szCs w:val="20"/>
+        </w:rPr>
+        <w:t xml:space="preserve"> a</w:t>
+      </w:r>
+      <w:r>
+        <w:rPr>
+          <w:color w:val="4472C4" w:themeColor="accent1"/>
+          <w:sz w:val="20"/>
+          <w:szCs w:val="20"/>
+          <w:vertAlign w:val="superscript"/>
+        </w:rPr>
+        <w:t>[4]</w:t>
       </w:r>
       <w:r>
         <w:rPr>
@@ -1232,15 +1836,78 @@
           <w:sz w:val="20"/>
           <w:szCs w:val="20"/>
         </w:rPr>
-        <w:t>h=14, w=14</w:t>
-      </w:r>
-      <w:r>
-        <w:rPr>
-          <w:color w:val="4472C4" w:themeColor="accent1"/>
-          <w:sz w:val="20"/>
-          <w:szCs w:val="20"/>
-        </w:rPr>
-        <w:t>, channels=32</w:t>
+        <w:t>h=1, w=3136</w:t>
+      </w:r>
+    </w:p>
+    <w:p>
+      <w:pPr>
+        <w:pStyle w:val="ListParagraph"/>
+        <w:numPr>
+          <w:ilvl w:val="2"/>
+          <w:numId w:val="6"/>
+        </w:numPr>
+        <w:rPr>
+          <w:color w:val="4472C4" w:themeColor="accent1"/>
+          <w:sz w:val="20"/>
+          <w:szCs w:val="20"/>
+        </w:rPr>
+      </w:pPr>
+      <w:r>
+        <w:rPr>
+          <w:color w:val="4472C4" w:themeColor="accent1"/>
+          <w:sz w:val="20"/>
+          <w:szCs w:val="20"/>
+        </w:rPr>
+        <w:t xml:space="preserve">Dim of each </w:t>
+      </w:r>
+      <w:r>
+        <w:rPr>
+          <w:color w:val="4472C4" w:themeColor="accent1"/>
+          <w:sz w:val="20"/>
+          <w:szCs w:val="20"/>
+        </w:rPr>
+        <w:t>output</w:t>
+      </w:r>
+      <w:r>
+        <w:rPr>
+          <w:color w:val="4472C4" w:themeColor="accent1"/>
+          <w:sz w:val="20"/>
+          <w:szCs w:val="20"/>
+        </w:rPr>
+        <w:t xml:space="preserve"> </w:t>
+      </w:r>
+      <w:r>
+        <w:rPr>
+          <w:color w:val="4472C4" w:themeColor="accent1"/>
+          <w:sz w:val="20"/>
+          <w:szCs w:val="20"/>
+        </w:rPr>
+        <w:t xml:space="preserve">training </w:t>
+      </w:r>
+      <w:r>
+        <w:rPr>
+          <w:color w:val="4472C4" w:themeColor="accent1"/>
+          <w:sz w:val="20"/>
+          <w:szCs w:val="20"/>
+        </w:rPr>
+        <w:t>element (a</w:t>
+      </w:r>
+      <w:r>
+        <w:rPr>
+          <w:color w:val="4472C4" w:themeColor="accent1"/>
+          <w:sz w:val="20"/>
+          <w:szCs w:val="20"/>
+          <w:vertAlign w:val="superscript"/>
+        </w:rPr>
+        <w:t>[5]</w:t>
+      </w:r>
+      <w:r>
+        <w:rPr>
+          <w:color w:val="4472C4" w:themeColor="accent1"/>
+          <w:sz w:val="20"/>
+          <w:szCs w:val="20"/>
+        </w:rPr>
+        <w:t>): h=1, w=1024</w:t>
       </w:r>
     </w:p>
     <w:p>
@@ -1262,7 +1929,7 @@
           <w:sz w:val="20"/>
           <w:szCs w:val="20"/>
         </w:rPr>
-        <w:t>Convolutional Layer 2:</w:t>
+        <w:t xml:space="preserve">Fully Connected Layer 2: </w:t>
       </w:r>
     </w:p>
     <w:p>
@@ -1284,7 +1951,7 @@
           <w:sz w:val="20"/>
           <w:szCs w:val="20"/>
         </w:rPr>
-        <w:t xml:space="preserve">Dim of each </w:t>
+        <w:t xml:space="preserve">Dim of each input </w:t>
       </w:r>
       <w:r>
         <w:rPr>
@@ -1300,7 +1967,7 @@
           <w:sz w:val="20"/>
           <w:szCs w:val="20"/>
         </w:rPr>
-        <w:t>input element (a</w:t>
+        <w:t>element (a</w:t>
       </w:r>
       <w:r>
         <w:rPr>
@@ -1309,55 +1976,23 @@
           <w:szCs w:val="20"/>
           <w:vertAlign w:val="superscript"/>
         </w:rPr>
-        <w:t>[2]</w:t>
-      </w:r>
-      <w:r>
-        <w:rPr>
-          <w:color w:val="4472C4" w:themeColor="accent1"/>
-          <w:sz w:val="20"/>
-          <w:szCs w:val="20"/>
-        </w:rPr>
-        <w:t>):   h =</w:t>
-      </w:r>
-      <w:r>
-        <w:rPr>
-          <w:color w:val="4472C4" w:themeColor="accent1"/>
-          <w:sz w:val="20"/>
-          <w:szCs w:val="20"/>
-        </w:rPr>
-        <w:t>14</w:t>
-      </w:r>
-      <w:r>
-        <w:rPr>
-          <w:color w:val="4472C4" w:themeColor="accent1"/>
-          <w:sz w:val="20"/>
-          <w:szCs w:val="20"/>
-        </w:rPr>
-        <w:t>, w=</w:t>
-      </w:r>
-      <w:r>
-        <w:rPr>
-          <w:color w:val="4472C4" w:themeColor="accent1"/>
-          <w:sz w:val="20"/>
-          <w:szCs w:val="20"/>
-        </w:rPr>
-        <w:t>14</w:t>
-      </w:r>
-      <w:r>
-        <w:rPr>
-          <w:color w:val="4472C4" w:themeColor="accent1"/>
-          <w:sz w:val="20"/>
-          <w:szCs w:val="20"/>
-        </w:rPr>
-        <w:t>, channels</w:t>
-      </w:r>
-      <w:r>
-        <w:rPr>
-          <w:color w:val="4472C4" w:themeColor="accent1"/>
-          <w:sz w:val="20"/>
-          <w:szCs w:val="20"/>
-        </w:rPr>
-        <w:t xml:space="preserve"> =32</w:t>
+        <w:t>[5]</w:t>
+      </w:r>
+      <w:r>
+        <w:rPr>
+          <w:color w:val="4472C4" w:themeColor="accent1"/>
+          <w:sz w:val="20"/>
+          <w:szCs w:val="20"/>
+        </w:rPr>
+        <w:t>): h=1, w=10</w:t>
+      </w:r>
+      <w:r>
+        <w:rPr>
+          <w:color w:val="4472C4" w:themeColor="accent1"/>
+          <w:sz w:val="20"/>
+          <w:szCs w:val="20"/>
+        </w:rPr>
+        <w:t>24</w:t>
       </w:r>
     </w:p>
     <w:p>
@@ -1379,15 +2014,70 @@
           <w:sz w:val="20"/>
           <w:szCs w:val="20"/>
         </w:rPr>
-        <w:t>kernel size</w:t>
-      </w:r>
-      <w:r>
-        <w:rPr>
-          <w:color w:val="4472C4" w:themeColor="accent1"/>
-          <w:sz w:val="20"/>
-          <w:szCs w:val="20"/>
-        </w:rPr>
-        <w:t>:  h=5, w=5, channels=32</w:t>
+        <w:t xml:space="preserve">Dim of each output </w:t>
+      </w:r>
+      <w:r>
+        <w:rPr>
+          <w:color w:val="4472C4" w:themeColor="accent1"/>
+          <w:sz w:val="20"/>
+          <w:szCs w:val="20"/>
+        </w:rPr>
+        <w:t xml:space="preserve">training </w:t>
+      </w:r>
+      <w:r>
+        <w:rPr>
+          <w:color w:val="4472C4" w:themeColor="accent1"/>
+          <w:sz w:val="20"/>
+          <w:szCs w:val="20"/>
+        </w:rPr>
+        <w:t>element (a</w:t>
+      </w:r>
+      <w:r>
+        <w:rPr>
+          <w:color w:val="4472C4" w:themeColor="accent1"/>
+          <w:sz w:val="20"/>
+          <w:szCs w:val="20"/>
+          <w:vertAlign w:val="superscript"/>
+        </w:rPr>
+        <w:t>[6]</w:t>
+      </w:r>
+      <w:r>
+        <w:rPr>
+          <w:color w:val="4472C4" w:themeColor="accent1"/>
+          <w:sz w:val="20"/>
+          <w:szCs w:val="20"/>
+        </w:rPr>
+        <w:t>): h=1, w=10</w:t>
+      </w:r>
+    </w:p>
+    <w:p>
+      <w:pPr>
+        <w:pStyle w:val="ListParagraph"/>
+        <w:numPr>
+          <w:ilvl w:val="1"/>
+          <w:numId w:val="6"/>
+        </w:numPr>
+        <w:rPr>
+          <w:color w:val="4472C4" w:themeColor="accent1"/>
+          <w:sz w:val="20"/>
+          <w:szCs w:val="20"/>
+        </w:rPr>
+      </w:pPr>
+      <w:r>
+        <w:rPr>
+          <w:color w:val="4472C4" w:themeColor="accent1"/>
+          <w:sz w:val="20"/>
+          <w:szCs w:val="20"/>
+        </w:rPr>
+        <w:t>Softmax</w:t>
+      </w:r>
+      <w:r>
+        <w:rPr>
+          <w:color w:val="4472C4" w:themeColor="accent1"/>
+          <w:sz w:val="20"/>
+          <w:szCs w:val="20"/>
+        </w:rPr>
+        <w:t xml:space="preserve"> Function</w:t>
       </w:r>
     </w:p>
     <w:p>
@@ -1409,7 +2099,24 @@
           <w:sz w:val="20"/>
           <w:szCs w:val="20"/>
         </w:rPr>
-        <w:t># kernels: 64</w:t>
+        <w:t>Dim of each predicted element (a</w:t>
+      </w:r>
+      <w:r>
+        <w:rPr>
+          <w:color w:val="4472C4" w:themeColor="accent1"/>
+          <w:sz w:val="20"/>
+          <w:szCs w:val="20"/>
+          <w:vertAlign w:val="superscript"/>
+        </w:rPr>
+        <w:t xml:space="preserve">[7] </w:t>
+      </w:r>
+      <w:r>
+        <w:rPr>
+          <w:color w:val="4472C4" w:themeColor="accent1"/>
+          <w:sz w:val="20"/>
+          <w:szCs w:val="20"/>
+        </w:rPr>
+        <w:t>): h=1, w=10</w:t>
       </w:r>
     </w:p>
     <w:p>
@@ -1431,862 +2138,88 @@
           <w:sz w:val="20"/>
           <w:szCs w:val="20"/>
         </w:rPr>
-        <w:t xml:space="preserve">stride: </w:t>
-      </w:r>
-      <w:r>
-        <w:rPr>
-          <w:color w:val="4472C4" w:themeColor="accent1"/>
-          <w:sz w:val="20"/>
-          <w:szCs w:val="20"/>
-        </w:rPr>
-        <w:t>1</w:t>
-      </w:r>
-    </w:p>
-    <w:p>
-      <w:pPr>
-        <w:pStyle w:val="ListParagraph"/>
-        <w:numPr>
-          <w:ilvl w:val="2"/>
-          <w:numId w:val="6"/>
-        </w:numPr>
-        <w:rPr>
-          <w:color w:val="4472C4" w:themeColor="accent1"/>
-          <w:sz w:val="20"/>
-          <w:szCs w:val="20"/>
-        </w:rPr>
-      </w:pPr>
-      <w:r>
-        <w:rPr>
-          <w:color w:val="4472C4" w:themeColor="accent1"/>
-          <w:sz w:val="20"/>
-          <w:szCs w:val="20"/>
-        </w:rPr>
-        <w:t>padding: 2 (e.g., “SAME”)</w:t>
-      </w:r>
-    </w:p>
-    <w:p>
-      <w:pPr>
-        <w:pStyle w:val="ListParagraph"/>
-        <w:numPr>
-          <w:ilvl w:val="2"/>
-          <w:numId w:val="6"/>
-        </w:numPr>
-        <w:rPr>
-          <w:color w:val="4472C4" w:themeColor="accent1"/>
-          <w:sz w:val="20"/>
-          <w:szCs w:val="20"/>
-        </w:rPr>
-      </w:pPr>
-      <w:r>
-        <w:rPr>
-          <w:color w:val="4472C4" w:themeColor="accent1"/>
-          <w:sz w:val="20"/>
-          <w:szCs w:val="20"/>
-        </w:rPr>
-        <w:t>bias: 64</w:t>
-      </w:r>
-    </w:p>
-    <w:p>
-      <w:pPr>
-        <w:pStyle w:val="ListParagraph"/>
-        <w:numPr>
-          <w:ilvl w:val="2"/>
-          <w:numId w:val="6"/>
-        </w:numPr>
-        <w:rPr>
-          <w:color w:val="4472C4" w:themeColor="accent1"/>
-          <w:sz w:val="20"/>
-          <w:szCs w:val="20"/>
-        </w:rPr>
-      </w:pPr>
-      <w:r>
-        <w:rPr>
-          <w:color w:val="4472C4" w:themeColor="accent1"/>
-          <w:sz w:val="20"/>
-          <w:szCs w:val="20"/>
-        </w:rPr>
-        <w:t>activation function: RELU</w:t>
-      </w:r>
-    </w:p>
-    <w:p>
-      <w:pPr>
-        <w:pStyle w:val="ListParagraph"/>
-        <w:numPr>
-          <w:ilvl w:val="2"/>
-          <w:numId w:val="6"/>
-        </w:numPr>
-        <w:rPr>
-          <w:color w:val="4472C4" w:themeColor="accent1"/>
-          <w:sz w:val="20"/>
-          <w:szCs w:val="20"/>
-        </w:rPr>
-      </w:pPr>
-      <w:r>
-        <w:rPr>
-          <w:color w:val="4472C4" w:themeColor="accent1"/>
-          <w:sz w:val="20"/>
-          <w:szCs w:val="20"/>
-        </w:rPr>
-        <w:t xml:space="preserve">Dim of each </w:t>
-      </w:r>
-      <w:r>
-        <w:rPr>
-          <w:color w:val="4472C4" w:themeColor="accent1"/>
-          <w:sz w:val="20"/>
-          <w:szCs w:val="20"/>
-        </w:rPr>
-        <w:t xml:space="preserve">training </w:t>
-      </w:r>
-      <w:r>
-        <w:rPr>
-          <w:color w:val="4472C4" w:themeColor="accent1"/>
-          <w:sz w:val="20"/>
-          <w:szCs w:val="20"/>
-        </w:rPr>
-        <w:t>output element (a</w:t>
-      </w:r>
-      <w:r>
-        <w:rPr>
-          <w:color w:val="4472C4" w:themeColor="accent1"/>
-          <w:sz w:val="20"/>
-          <w:szCs w:val="20"/>
+        <w:t>Dim of prediction matrix:  h=50,000, w=10</w:t>
+      </w:r>
+    </w:p>
+    <w:p>
+      <w:pPr>
+        <w:pStyle w:val="ListParagraph"/>
+        <w:rPr>
+          <w:color w:val="4472C4" w:themeColor="accent1"/>
+          <w:sz w:val="20"/>
+          <w:szCs w:val="20"/>
+        </w:rPr>
+      </w:pPr>
+    </w:p>
+    <w:p>
+      <w:pPr>
+        <w:ind w:left="360"/>
+        <w:rPr>
+          <w:color w:val="000000" w:themeColor="text1"/>
+          <w:sz w:val="28"/>
+          <w:szCs w:val="28"/>
+        </w:rPr>
+      </w:pPr>
+      <w:r>
+        <w:rPr>
+          <w:color w:val="000000" w:themeColor="text1"/>
+          <w:sz w:val="28"/>
+          <w:szCs w:val="28"/>
+        </w:rPr>
+        <w:t>Findings</w:t>
+      </w:r>
+      <w:r>
+        <w:rPr>
+          <w:color w:val="000000" w:themeColor="text1"/>
+          <w:sz w:val="28"/>
+          <w:szCs w:val="28"/>
+        </w:rPr>
+        <w:t>:</w:t>
+      </w:r>
+    </w:p>
+    <w:p>
+      <w:pPr>
+        <w:ind w:left="360"/>
+        <w:rPr>
+          <w:color w:val="000000" w:themeColor="text1"/>
+          <w:sz w:val="28"/>
+          <w:szCs w:val="28"/>
+        </w:rPr>
+      </w:pPr>
+    </w:p>
+    <w:p>
+      <w:pPr>
+        <w:ind w:left="360"/>
+        <w:rPr>
+          <w:color w:val="000000" w:themeColor="text1"/>
+          <w:sz w:val="28"/>
+          <w:szCs w:val="28"/>
+        </w:rPr>
+      </w:pPr>
+      <w:r>
+        <w:rPr>
+          <w:color w:val="000000" w:themeColor="text1"/>
+          <w:sz w:val="28"/>
+          <w:szCs w:val="28"/>
+        </w:rPr>
+        <w:t>Test set accuracy is measured every 100 iterations the Convolutional Neural Network (CNN) performs training over the training data set.  Test set accuracy is 91.51 percent at 2,000</w:t>
+      </w:r>
+      <w:r>
+        <w:rPr>
+          <w:color w:val="000000" w:themeColor="text1"/>
+          <w:sz w:val="28"/>
+          <w:szCs w:val="28"/>
           <w:vertAlign w:val="superscript"/>
         </w:rPr>
-        <w:t>[3</w:t>
-      </w:r>
-      <w:r>
-        <w:rPr>
-          <w:color w:val="4472C4" w:themeColor="accent1"/>
-          <w:sz w:val="20"/>
-          <w:szCs w:val="20"/>
-          <w:vertAlign w:val="superscript"/>
-        </w:rPr>
-        <w:t xml:space="preserve">] </w:t>
-      </w:r>
-      <w:r>
-        <w:rPr>
-          <w:color w:val="4472C4" w:themeColor="accent1"/>
-          <w:sz w:val="20"/>
-          <w:szCs w:val="20"/>
-        </w:rPr>
-        <w:t>): h=14, w=14</w:t>
-      </w:r>
-      <w:r>
-        <w:rPr>
-          <w:color w:val="4472C4" w:themeColor="accent1"/>
-          <w:sz w:val="20"/>
-          <w:szCs w:val="20"/>
-        </w:rPr>
-        <w:t>, channels=64</w:t>
-      </w:r>
-    </w:p>
-    <w:p>
-      <w:pPr>
-        <w:pStyle w:val="ListParagraph"/>
-        <w:numPr>
-          <w:ilvl w:val="1"/>
-          <w:numId w:val="6"/>
-        </w:numPr>
-        <w:rPr>
-          <w:color w:val="4472C4" w:themeColor="accent1"/>
-          <w:sz w:val="20"/>
-          <w:szCs w:val="20"/>
-        </w:rPr>
-      </w:pPr>
-      <w:r>
-        <w:rPr>
-          <w:color w:val="4472C4" w:themeColor="accent1"/>
-          <w:sz w:val="20"/>
-          <w:szCs w:val="20"/>
-        </w:rPr>
-        <w:t>Pooling Layer 2:</w:t>
-      </w:r>
-    </w:p>
-    <w:p>
-      <w:pPr>
-        <w:pStyle w:val="ListParagraph"/>
-        <w:numPr>
-          <w:ilvl w:val="2"/>
-          <w:numId w:val="6"/>
-        </w:numPr>
-        <w:rPr>
-          <w:color w:val="4472C4" w:themeColor="accent1"/>
-          <w:sz w:val="20"/>
-          <w:szCs w:val="20"/>
-        </w:rPr>
-      </w:pPr>
-      <w:r>
-        <w:rPr>
-          <w:color w:val="4472C4" w:themeColor="accent1"/>
-          <w:sz w:val="20"/>
-          <w:szCs w:val="20"/>
-        </w:rPr>
-        <w:t xml:space="preserve">Dim of each </w:t>
-      </w:r>
-      <w:r>
-        <w:rPr>
-          <w:color w:val="4472C4" w:themeColor="accent1"/>
-          <w:sz w:val="20"/>
-          <w:szCs w:val="20"/>
-        </w:rPr>
-        <w:t xml:space="preserve">training </w:t>
-      </w:r>
-      <w:r>
-        <w:rPr>
-          <w:color w:val="4472C4" w:themeColor="accent1"/>
-          <w:sz w:val="20"/>
-          <w:szCs w:val="20"/>
-        </w:rPr>
-        <w:t>input element (a</w:t>
-      </w:r>
-      <w:r>
-        <w:rPr>
-          <w:color w:val="4472C4" w:themeColor="accent1"/>
-          <w:sz w:val="20"/>
-          <w:szCs w:val="20"/>
-          <w:vertAlign w:val="superscript"/>
-        </w:rPr>
-        <w:t>[3</w:t>
-      </w:r>
-      <w:r>
-        <w:rPr>
-          <w:color w:val="4472C4" w:themeColor="accent1"/>
-          <w:sz w:val="20"/>
-          <w:szCs w:val="20"/>
-          <w:vertAlign w:val="superscript"/>
-        </w:rPr>
-        <w:t>]</w:t>
-      </w:r>
-      <w:r>
-        <w:rPr>
-          <w:color w:val="4472C4" w:themeColor="accent1"/>
-          <w:sz w:val="20"/>
-          <w:szCs w:val="20"/>
-        </w:rPr>
-        <w:t>):   h =14, w=14, channels</w:t>
-      </w:r>
-      <w:r>
-        <w:rPr>
-          <w:color w:val="4472C4" w:themeColor="accent1"/>
-          <w:sz w:val="20"/>
-          <w:szCs w:val="20"/>
-        </w:rPr>
-        <w:t xml:space="preserve"> =64</w:t>
-      </w:r>
-    </w:p>
-    <w:p>
-      <w:pPr>
-        <w:pStyle w:val="ListParagraph"/>
-        <w:numPr>
-          <w:ilvl w:val="2"/>
-          <w:numId w:val="6"/>
-        </w:numPr>
-        <w:rPr>
-          <w:color w:val="4472C4" w:themeColor="accent1"/>
-          <w:sz w:val="20"/>
-          <w:szCs w:val="20"/>
-        </w:rPr>
-      </w:pPr>
-      <w:r>
-        <w:rPr>
-          <w:color w:val="4472C4" w:themeColor="accent1"/>
-          <w:sz w:val="20"/>
-          <w:szCs w:val="20"/>
-        </w:rPr>
-        <w:t>Kernel size:  h=2, w=2, channels=1</w:t>
-      </w:r>
-    </w:p>
-    <w:p>
-      <w:pPr>
-        <w:pStyle w:val="ListParagraph"/>
-        <w:numPr>
-          <w:ilvl w:val="2"/>
-          <w:numId w:val="6"/>
-        </w:numPr>
-        <w:rPr>
-          <w:color w:val="4472C4" w:themeColor="accent1"/>
-          <w:sz w:val="20"/>
-          <w:szCs w:val="20"/>
-        </w:rPr>
-      </w:pPr>
-      <w:r>
-        <w:rPr>
-          <w:color w:val="4472C4" w:themeColor="accent1"/>
-          <w:sz w:val="20"/>
-          <w:szCs w:val="20"/>
-        </w:rPr>
-        <w:t># kernel</w:t>
-      </w:r>
-      <w:r>
-        <w:rPr>
-          <w:color w:val="4472C4" w:themeColor="accent1"/>
-          <w:sz w:val="20"/>
-          <w:szCs w:val="20"/>
-        </w:rPr>
-        <w:t>s: 64</w:t>
-      </w:r>
-    </w:p>
-    <w:p>
-      <w:pPr>
-        <w:pStyle w:val="ListParagraph"/>
-        <w:numPr>
-          <w:ilvl w:val="2"/>
-          <w:numId w:val="6"/>
-        </w:numPr>
-        <w:rPr>
-          <w:color w:val="4472C4" w:themeColor="accent1"/>
-          <w:sz w:val="20"/>
-          <w:szCs w:val="20"/>
-        </w:rPr>
-      </w:pPr>
-      <w:r>
-        <w:rPr>
-          <w:color w:val="4472C4" w:themeColor="accent1"/>
-          <w:sz w:val="20"/>
-          <w:szCs w:val="20"/>
-        </w:rPr>
-        <w:t>stride: 2</w:t>
-      </w:r>
-    </w:p>
-    <w:p>
-      <w:pPr>
-        <w:pStyle w:val="ListParagraph"/>
-        <w:numPr>
-          <w:ilvl w:val="2"/>
-          <w:numId w:val="6"/>
-        </w:numPr>
-        <w:rPr>
-          <w:color w:val="4472C4" w:themeColor="accent1"/>
-          <w:sz w:val="20"/>
-          <w:szCs w:val="20"/>
-        </w:rPr>
-      </w:pPr>
-      <w:r>
-        <w:rPr>
-          <w:color w:val="4472C4" w:themeColor="accent1"/>
-          <w:sz w:val="20"/>
-          <w:szCs w:val="20"/>
-        </w:rPr>
-        <w:t xml:space="preserve">Dim of each </w:t>
-      </w:r>
-      <w:r>
-        <w:rPr>
-          <w:color w:val="4472C4" w:themeColor="accent1"/>
-          <w:sz w:val="20"/>
-          <w:szCs w:val="20"/>
-        </w:rPr>
-        <w:t xml:space="preserve">training </w:t>
-      </w:r>
-      <w:r>
-        <w:rPr>
-          <w:color w:val="4472C4" w:themeColor="accent1"/>
-          <w:sz w:val="20"/>
-          <w:szCs w:val="20"/>
-        </w:rPr>
-        <w:t>output element (a</w:t>
-      </w:r>
-      <w:r>
-        <w:rPr>
-          <w:color w:val="4472C4" w:themeColor="accent1"/>
-          <w:sz w:val="20"/>
-          <w:szCs w:val="20"/>
-          <w:vertAlign w:val="superscript"/>
-        </w:rPr>
-        <w:t>[4</w:t>
-      </w:r>
-      <w:r>
-        <w:rPr>
-          <w:color w:val="4472C4" w:themeColor="accent1"/>
-          <w:sz w:val="20"/>
-          <w:szCs w:val="20"/>
-          <w:vertAlign w:val="superscript"/>
-        </w:rPr>
-        <w:t xml:space="preserve">] </w:t>
-      </w:r>
-      <w:r>
-        <w:rPr>
-          <w:color w:val="4472C4" w:themeColor="accent1"/>
-          <w:sz w:val="20"/>
-          <w:szCs w:val="20"/>
-        </w:rPr>
-        <w:t xml:space="preserve">): </w:t>
-      </w:r>
-      <w:r>
-        <w:rPr>
-          <w:color w:val="4472C4" w:themeColor="accent1"/>
-          <w:sz w:val="20"/>
-          <w:szCs w:val="20"/>
-        </w:rPr>
-        <w:t>h=7, w=7</w:t>
-      </w:r>
-      <w:r>
-        <w:rPr>
-          <w:color w:val="4472C4" w:themeColor="accent1"/>
-          <w:sz w:val="20"/>
-          <w:szCs w:val="20"/>
-        </w:rPr>
-        <w:t>, channels=64</w:t>
-      </w:r>
-    </w:p>
-    <w:p>
-      <w:pPr>
-        <w:pStyle w:val="ListParagraph"/>
-        <w:numPr>
-          <w:ilvl w:val="1"/>
-          <w:numId w:val="6"/>
-        </w:numPr>
-        <w:rPr>
-          <w:color w:val="4472C4" w:themeColor="accent1"/>
-          <w:sz w:val="20"/>
-          <w:szCs w:val="20"/>
-        </w:rPr>
-      </w:pPr>
-      <w:r>
-        <w:rPr>
-          <w:color w:val="4472C4" w:themeColor="accent1"/>
-          <w:sz w:val="20"/>
-          <w:szCs w:val="20"/>
-        </w:rPr>
-        <w:t>Fully Connected Layer 1:</w:t>
-      </w:r>
-    </w:p>
-    <w:p>
-      <w:pPr>
-        <w:pStyle w:val="ListParagraph"/>
-        <w:numPr>
-          <w:ilvl w:val="2"/>
-          <w:numId w:val="6"/>
-        </w:numPr>
-        <w:rPr>
-          <w:color w:val="4472C4" w:themeColor="accent1"/>
-          <w:sz w:val="20"/>
-          <w:szCs w:val="20"/>
-        </w:rPr>
-      </w:pPr>
-      <w:r>
-        <w:rPr>
-          <w:color w:val="4472C4" w:themeColor="accent1"/>
-          <w:sz w:val="20"/>
-          <w:szCs w:val="20"/>
-        </w:rPr>
-        <w:t xml:space="preserve">Dim of each input </w:t>
-      </w:r>
-      <w:r>
-        <w:rPr>
-          <w:color w:val="4472C4" w:themeColor="accent1"/>
-          <w:sz w:val="20"/>
-          <w:szCs w:val="20"/>
-        </w:rPr>
-        <w:t xml:space="preserve">training </w:t>
-      </w:r>
-      <w:r>
-        <w:rPr>
-          <w:color w:val="4472C4" w:themeColor="accent1"/>
-          <w:sz w:val="20"/>
-          <w:szCs w:val="20"/>
-        </w:rPr>
-        <w:t>element</w:t>
-      </w:r>
-      <w:r>
-        <w:rPr>
-          <w:color w:val="4472C4" w:themeColor="accent1"/>
-          <w:sz w:val="20"/>
-          <w:szCs w:val="20"/>
-        </w:rPr>
-        <w:t xml:space="preserve"> (a</w:t>
-      </w:r>
-      <w:r>
-        <w:rPr>
-          <w:color w:val="4472C4" w:themeColor="accent1"/>
-          <w:sz w:val="20"/>
-          <w:szCs w:val="20"/>
-        </w:rPr>
-        <w:t>fter flattening</w:t>
-      </w:r>
-      <w:r>
-        <w:rPr>
-          <w:color w:val="4472C4" w:themeColor="accent1"/>
-          <w:sz w:val="20"/>
-          <w:szCs w:val="20"/>
-        </w:rPr>
-        <w:t xml:space="preserve"> a</w:t>
-      </w:r>
-      <w:r>
-        <w:rPr>
-          <w:color w:val="4472C4" w:themeColor="accent1"/>
-          <w:sz w:val="20"/>
-          <w:szCs w:val="20"/>
-          <w:vertAlign w:val="superscript"/>
-        </w:rPr>
-        <w:t>[4]</w:t>
-      </w:r>
-      <w:r>
-        <w:rPr>
-          <w:color w:val="4472C4" w:themeColor="accent1"/>
-          <w:sz w:val="20"/>
-          <w:szCs w:val="20"/>
-        </w:rPr>
-        <w:t xml:space="preserve">): </w:t>
-      </w:r>
-      <w:r>
-        <w:rPr>
-          <w:color w:val="4472C4" w:themeColor="accent1"/>
-          <w:sz w:val="20"/>
-          <w:szCs w:val="20"/>
-        </w:rPr>
-        <w:t>h=1, w=3136</w:t>
-      </w:r>
-    </w:p>
-    <w:p>
-      <w:pPr>
-        <w:pStyle w:val="ListParagraph"/>
-        <w:numPr>
-          <w:ilvl w:val="2"/>
-          <w:numId w:val="6"/>
-        </w:numPr>
-        <w:rPr>
-          <w:color w:val="4472C4" w:themeColor="accent1"/>
-          <w:sz w:val="20"/>
-          <w:szCs w:val="20"/>
-        </w:rPr>
-      </w:pPr>
-      <w:r>
-        <w:rPr>
-          <w:color w:val="4472C4" w:themeColor="accent1"/>
-          <w:sz w:val="20"/>
-          <w:szCs w:val="20"/>
-        </w:rPr>
-        <w:t xml:space="preserve">Dim of each </w:t>
-      </w:r>
-      <w:r>
-        <w:rPr>
-          <w:color w:val="4472C4" w:themeColor="accent1"/>
-          <w:sz w:val="20"/>
-          <w:szCs w:val="20"/>
-        </w:rPr>
-        <w:t>output</w:t>
-      </w:r>
-      <w:r>
-        <w:rPr>
-          <w:color w:val="4472C4" w:themeColor="accent1"/>
-          <w:sz w:val="20"/>
-          <w:szCs w:val="20"/>
-        </w:rPr>
-        <w:t xml:space="preserve"> </w:t>
-      </w:r>
-      <w:r>
-        <w:rPr>
-          <w:color w:val="4472C4" w:themeColor="accent1"/>
-          <w:sz w:val="20"/>
-          <w:szCs w:val="20"/>
-        </w:rPr>
-        <w:t xml:space="preserve">training </w:t>
-      </w:r>
-      <w:r>
-        <w:rPr>
-          <w:color w:val="4472C4" w:themeColor="accent1"/>
-          <w:sz w:val="20"/>
-          <w:szCs w:val="20"/>
-        </w:rPr>
-        <w:t>element (a</w:t>
-      </w:r>
-      <w:r>
-        <w:rPr>
-          <w:color w:val="4472C4" w:themeColor="accent1"/>
-          <w:sz w:val="20"/>
-          <w:szCs w:val="20"/>
-          <w:vertAlign w:val="superscript"/>
-        </w:rPr>
-        <w:t>[5</w:t>
-      </w:r>
-      <w:r>
-        <w:rPr>
-          <w:color w:val="4472C4" w:themeColor="accent1"/>
-          <w:sz w:val="20"/>
-          <w:szCs w:val="20"/>
-          <w:vertAlign w:val="superscript"/>
-        </w:rPr>
-        <w:t>]</w:t>
-      </w:r>
-      <w:r>
-        <w:rPr>
-          <w:color w:val="4472C4" w:themeColor="accent1"/>
-          <w:sz w:val="20"/>
-          <w:szCs w:val="20"/>
-        </w:rPr>
-        <w:t>): h=1, w</w:t>
-      </w:r>
-      <w:r>
-        <w:rPr>
-          <w:color w:val="4472C4" w:themeColor="accent1"/>
-          <w:sz w:val="20"/>
-          <w:szCs w:val="20"/>
-        </w:rPr>
-        <w:t>=1024</w:t>
-      </w:r>
-    </w:p>
-    <w:p>
-      <w:pPr>
-        <w:pStyle w:val="ListParagraph"/>
-        <w:numPr>
-          <w:ilvl w:val="1"/>
-          <w:numId w:val="6"/>
-        </w:numPr>
-        <w:rPr>
-          <w:color w:val="4472C4" w:themeColor="accent1"/>
-          <w:sz w:val="20"/>
-          <w:szCs w:val="20"/>
-        </w:rPr>
-      </w:pPr>
-      <w:r>
-        <w:rPr>
-          <w:color w:val="4472C4" w:themeColor="accent1"/>
-          <w:sz w:val="20"/>
-          <w:szCs w:val="20"/>
-        </w:rPr>
-        <w:t xml:space="preserve">Fully Connected Layer 2: </w:t>
-      </w:r>
-    </w:p>
-    <w:p>
-      <w:pPr>
-        <w:pStyle w:val="ListParagraph"/>
-        <w:numPr>
-          <w:ilvl w:val="2"/>
-          <w:numId w:val="6"/>
-        </w:numPr>
-        <w:rPr>
-          <w:color w:val="4472C4" w:themeColor="accent1"/>
-          <w:sz w:val="20"/>
-          <w:szCs w:val="20"/>
-        </w:rPr>
-      </w:pPr>
-      <w:r>
-        <w:rPr>
-          <w:color w:val="4472C4" w:themeColor="accent1"/>
-          <w:sz w:val="20"/>
-          <w:szCs w:val="20"/>
-        </w:rPr>
-        <w:t xml:space="preserve">Dim of each </w:t>
-      </w:r>
-      <w:r>
-        <w:rPr>
-          <w:color w:val="4472C4" w:themeColor="accent1"/>
-          <w:sz w:val="20"/>
-          <w:szCs w:val="20"/>
-        </w:rPr>
-        <w:t>input</w:t>
-      </w:r>
-      <w:r>
-        <w:rPr>
-          <w:color w:val="4472C4" w:themeColor="accent1"/>
-          <w:sz w:val="20"/>
-          <w:szCs w:val="20"/>
-        </w:rPr>
-        <w:t xml:space="preserve"> </w:t>
-      </w:r>
-      <w:r>
-        <w:rPr>
-          <w:color w:val="4472C4" w:themeColor="accent1"/>
-          <w:sz w:val="20"/>
-          <w:szCs w:val="20"/>
-        </w:rPr>
-        <w:t xml:space="preserve">training </w:t>
-      </w:r>
-      <w:r>
-        <w:rPr>
-          <w:color w:val="4472C4" w:themeColor="accent1"/>
-          <w:sz w:val="20"/>
-          <w:szCs w:val="20"/>
-        </w:rPr>
-        <w:t>element (a</w:t>
-      </w:r>
-      <w:r>
-        <w:rPr>
-          <w:color w:val="4472C4" w:themeColor="accent1"/>
-          <w:sz w:val="20"/>
-          <w:szCs w:val="20"/>
-          <w:vertAlign w:val="superscript"/>
-        </w:rPr>
-        <w:t>[5]</w:t>
-      </w:r>
-      <w:r>
-        <w:rPr>
-          <w:color w:val="4472C4" w:themeColor="accent1"/>
-          <w:sz w:val="20"/>
-          <w:szCs w:val="20"/>
-        </w:rPr>
-        <w:t>): h=1, w=10</w:t>
-      </w:r>
-      <w:r>
-        <w:rPr>
-          <w:color w:val="4472C4" w:themeColor="accent1"/>
-          <w:sz w:val="20"/>
-          <w:szCs w:val="20"/>
-        </w:rPr>
-        <w:t>24</w:t>
-      </w:r>
-    </w:p>
-    <w:p>
-      <w:pPr>
-        <w:pStyle w:val="ListParagraph"/>
-        <w:numPr>
-          <w:ilvl w:val="2"/>
-          <w:numId w:val="6"/>
-        </w:numPr>
-        <w:rPr>
-          <w:color w:val="4472C4" w:themeColor="accent1"/>
-          <w:sz w:val="20"/>
-          <w:szCs w:val="20"/>
-        </w:rPr>
-      </w:pPr>
-      <w:r>
-        <w:rPr>
-          <w:color w:val="4472C4" w:themeColor="accent1"/>
-          <w:sz w:val="20"/>
-          <w:szCs w:val="20"/>
-        </w:rPr>
-        <w:t xml:space="preserve">Dim of each output </w:t>
-      </w:r>
-      <w:r>
-        <w:rPr>
-          <w:color w:val="4472C4" w:themeColor="accent1"/>
-          <w:sz w:val="20"/>
-          <w:szCs w:val="20"/>
-        </w:rPr>
-        <w:t xml:space="preserve">training </w:t>
-      </w:r>
-      <w:r>
-        <w:rPr>
-          <w:color w:val="4472C4" w:themeColor="accent1"/>
-          <w:sz w:val="20"/>
-          <w:szCs w:val="20"/>
-        </w:rPr>
-        <w:t>element (a</w:t>
-      </w:r>
-      <w:r>
-        <w:rPr>
-          <w:color w:val="4472C4" w:themeColor="accent1"/>
-          <w:sz w:val="20"/>
-          <w:szCs w:val="20"/>
-          <w:vertAlign w:val="superscript"/>
-        </w:rPr>
-        <w:t>[6</w:t>
-      </w:r>
-      <w:r>
-        <w:rPr>
-          <w:color w:val="4472C4" w:themeColor="accent1"/>
-          <w:sz w:val="20"/>
-          <w:szCs w:val="20"/>
-          <w:vertAlign w:val="superscript"/>
-        </w:rPr>
-        <w:t>]</w:t>
-      </w:r>
-      <w:r>
-        <w:rPr>
-          <w:color w:val="4472C4" w:themeColor="accent1"/>
-          <w:sz w:val="20"/>
-          <w:szCs w:val="20"/>
-        </w:rPr>
-        <w:t>): h=1, w</w:t>
-      </w:r>
-      <w:r>
-        <w:rPr>
-          <w:color w:val="4472C4" w:themeColor="accent1"/>
-          <w:sz w:val="20"/>
-          <w:szCs w:val="20"/>
-        </w:rPr>
-        <w:t>=10</w:t>
-      </w:r>
-    </w:p>
-    <w:p>
-      <w:pPr>
-        <w:pStyle w:val="ListParagraph"/>
-        <w:numPr>
-          <w:ilvl w:val="1"/>
-          <w:numId w:val="6"/>
-        </w:numPr>
-        <w:rPr>
-          <w:color w:val="4472C4" w:themeColor="accent1"/>
-          <w:sz w:val="20"/>
-          <w:szCs w:val="20"/>
-        </w:rPr>
-      </w:pPr>
-      <w:r>
-        <w:rPr>
-          <w:color w:val="4472C4" w:themeColor="accent1"/>
-          <w:sz w:val="20"/>
-          <w:szCs w:val="20"/>
-        </w:rPr>
-        <w:t>Softmax</w:t>
-      </w:r>
-      <w:r>
-        <w:rPr>
-          <w:color w:val="4472C4" w:themeColor="accent1"/>
-          <w:sz w:val="20"/>
-          <w:szCs w:val="20"/>
-        </w:rPr>
-        <w:t xml:space="preserve"> Function</w:t>
-      </w:r>
-    </w:p>
-    <w:p>
-      <w:pPr>
-        <w:pStyle w:val="ListParagraph"/>
-        <w:numPr>
-          <w:ilvl w:val="2"/>
-          <w:numId w:val="6"/>
-        </w:numPr>
-        <w:rPr>
-          <w:color w:val="4472C4" w:themeColor="accent1"/>
-          <w:sz w:val="20"/>
-          <w:szCs w:val="20"/>
-        </w:rPr>
-      </w:pPr>
-      <w:r>
-        <w:rPr>
-          <w:color w:val="4472C4" w:themeColor="accent1"/>
-          <w:sz w:val="20"/>
-          <w:szCs w:val="20"/>
-        </w:rPr>
-        <w:t>Dim of each predicted element (a</w:t>
-      </w:r>
-      <w:r>
-        <w:rPr>
-          <w:color w:val="4472C4" w:themeColor="accent1"/>
-          <w:sz w:val="20"/>
-          <w:szCs w:val="20"/>
-          <w:vertAlign w:val="superscript"/>
-        </w:rPr>
-        <w:t xml:space="preserve">[7] </w:t>
-      </w:r>
-      <w:r>
-        <w:rPr>
-          <w:color w:val="4472C4" w:themeColor="accent1"/>
-          <w:sz w:val="20"/>
-          <w:szCs w:val="20"/>
-        </w:rPr>
-        <w:t>): h=1, w=10</w:t>
-      </w:r>
-    </w:p>
-    <w:p>
-      <w:pPr>
-        <w:pStyle w:val="ListParagraph"/>
-        <w:numPr>
-          <w:ilvl w:val="2"/>
-          <w:numId w:val="6"/>
-        </w:numPr>
-        <w:rPr>
-          <w:color w:val="4472C4" w:themeColor="accent1"/>
-          <w:sz w:val="20"/>
-          <w:szCs w:val="20"/>
-        </w:rPr>
-      </w:pPr>
-      <w:r>
-        <w:rPr>
-          <w:color w:val="4472C4" w:themeColor="accent1"/>
-          <w:sz w:val="20"/>
-          <w:szCs w:val="20"/>
-        </w:rPr>
-        <w:t>Dim of prediction matrix:  h=50,000, w=10</w:t>
+        <w:t>th</w:t>
+      </w:r>
+      <w:r>
+        <w:rPr>
+          <w:color w:val="000000" w:themeColor="text1"/>
+          <w:sz w:val="28"/>
+          <w:szCs w:val="28"/>
+        </w:rPr>
+        <w:t xml:space="preserve"> iteration of the CNN over the training data set.  This is shown in the following screen capture from R-studio.</w:t>
       </w:r>
     </w:p>
     <w:p>
@@ -2308,18 +2241,6 @@
           <w:szCs w:val="20"/>
         </w:rPr>
       </w:pPr>
-    </w:p>
-    <w:p>
-      <w:pPr>
-        <w:ind w:left="360"/>
-        <w:rPr>
-          <w:color w:val="4472C4" w:themeColor="accent1"/>
-          <w:sz w:val="20"/>
-          <w:szCs w:val="20"/>
-        </w:rPr>
-      </w:pPr>
-      <w:bookmarkStart w:id="0" w:name="_GoBack"/>
-      <w:bookmarkEnd w:id="0"/>
     </w:p>
     <w:p>
       <w:pPr>
@@ -2513,6 +2434,197 @@
       </w:pPr>
       <w:r>
         <w:rPr>
+          <w:sz w:val="28"/>
+        </w:rPr>
+        <w:t>Test set accuracy climbs to 96.18 percent accuracy after the 10,000</w:t>
+      </w:r>
+      <w:r>
+        <w:rPr>
+          <w:sz w:val="28"/>
+          <w:vertAlign w:val="superscript"/>
+        </w:rPr>
+        <w:t>th</w:t>
+      </w:r>
+      <w:r>
+        <w:rPr>
+          <w:sz w:val="28"/>
+        </w:rPr>
+        <w:t xml:space="preserve"> iteration over the training set</w:t>
+      </w:r>
+      <w:r>
+        <w:rPr>
+          <w:sz w:val="28"/>
+        </w:rPr>
+        <w:t xml:space="preserve"> by the CNN.  This is shown below in the following screen capture from R-Studio.</w:t>
+      </w:r>
+    </w:p>
+    <w:p>
+      <w:pPr>
+        <w:rPr>
+          <w:sz w:val="28"/>
+        </w:rPr>
+      </w:pPr>
+    </w:p>
+    <w:p>
+      <w:pPr>
+        <w:rPr>
+          <w:sz w:val="28"/>
+        </w:rPr>
+      </w:pPr>
+    </w:p>
+    <w:p>
+      <w:pPr>
+        <w:rPr>
+          <w:sz w:val="28"/>
+        </w:rPr>
+      </w:pPr>
+    </w:p>
+    <w:p>
+      <w:pPr>
+        <w:rPr>
+          <w:sz w:val="28"/>
+        </w:rPr>
+      </w:pPr>
+      <w:r>
+        <w:rPr>
+          <w:noProof/>
+          <w:sz w:val="28"/>
+        </w:rPr>
+        <w:drawing>
+          <wp:inline distT="0" distB="0" distL="0" distR="0" wp14:anchorId="6B02587E" wp14:editId="61F22714">
+            <wp:extent cx="5943600" cy="3573145"/>
+            <wp:effectExtent l="0" t="0" r="0" b="8255"/>
+            <wp:docPr id="3" name="Picture 3"/>
+            <wp:cNvGraphicFramePr>
+              <a:graphicFrameLocks xmlns:a="http://schemas.openxmlformats.org/drawingml/2006/main" noChangeAspect="1"/>
+            </wp:cNvGraphicFramePr>
+            <a:graphic xmlns:a="http://schemas.openxmlformats.org/drawingml/2006/main">
+              <a:graphicData uri="http://schemas.openxmlformats.org/drawingml/2006/picture">
+                <pic:pic xmlns:pic="http://schemas.openxmlformats.org/drawingml/2006/picture">
+                  <pic:nvPicPr>
+                    <pic:cNvPr id="3" name="test_accuracy_listing.jpeg"/>
+                    <pic:cNvPicPr/>
+                  </pic:nvPicPr>
+                  <pic:blipFill>
+                    <a:blip r:embed="rId6">
+                      <a:extLst>
+                        <a:ext uri="{28A0092B-C50C-407E-A947-70E740481C1C}">
+                          <a14:useLocalDpi xmlns:a14="http://schemas.microsoft.com/office/drawing/2010/main" val="0"/>
+                        </a:ext>
+                      </a:extLst>
+                    </a:blip>
+                    <a:stretch>
+                      <a:fillRect/>
+                    </a:stretch>
+                  </pic:blipFill>
+                  <pic:spPr>
+                    <a:xfrm>
+                      <a:off x="0" y="0"/>
+                      <a:ext cx="5943600" cy="3573145"/>
+                    </a:xfrm>
+                    <a:prstGeom prst="rect">
+                      <a:avLst/>
+                    </a:prstGeom>
+                  </pic:spPr>
+                </pic:pic>
+              </a:graphicData>
+            </a:graphic>
+          </wp:inline>
+        </w:drawing>
+      </w:r>
+    </w:p>
+    <w:p>
+      <w:pPr>
+        <w:rPr>
+          <w:sz w:val="28"/>
+        </w:rPr>
+      </w:pPr>
+    </w:p>
+    <w:p>
+      <w:pPr>
+        <w:rPr>
+          <w:color w:val="4472C4" w:themeColor="accent1"/>
+          <w:sz w:val="28"/>
+        </w:rPr>
+      </w:pPr>
+      <w:r>
+        <w:rPr>
+          <w:sz w:val="28"/>
+        </w:rPr>
+        <w:t xml:space="preserve">The trajectory of the increase in test set accuracy is shown below in the following screen capture from TensorBoard.  </w:t>
+      </w:r>
+      <w:r>
+        <w:rPr>
+          <w:sz w:val="28"/>
+        </w:rPr>
+        <w:t xml:space="preserve">The slope of the </w:t>
+      </w:r>
+      <w:r>
+        <w:rPr>
+          <w:sz w:val="28"/>
+        </w:rPr>
+        <w:t>test set accuracy curve (</w:t>
+      </w:r>
+      <w:r>
+        <w:rPr>
+          <w:color w:val="4472C4" w:themeColor="accent1"/>
+          <w:sz w:val="28"/>
+        </w:rPr>
+        <w:t>blue</w:t>
+      </w:r>
+      <w:r>
+        <w:rPr>
+          <w:color w:val="4472C4" w:themeColor="accent1"/>
+          <w:sz w:val="28"/>
+        </w:rPr>
+        <w:t xml:space="preserve"> </w:t>
+      </w:r>
+      <w:r>
+        <w:rPr>
+          <w:color w:val="4472C4" w:themeColor="accent1"/>
+          <w:sz w:val="28"/>
+        </w:rPr>
+        <w:t>line</w:t>
+      </w:r>
+      <w:r>
+        <w:rPr>
+          <w:color w:val="000000" w:themeColor="text1"/>
+          <w:sz w:val="28"/>
+        </w:rPr>
+        <w:t>)</w:t>
+      </w:r>
+      <w:r>
+        <w:rPr>
+          <w:color w:val="000000" w:themeColor="text1"/>
+          <w:sz w:val="28"/>
+        </w:rPr>
+        <w:t xml:space="preserve"> begins to flatten out at 3,000 iterations over the training set by the CNN.   A larger version of this TensorBoard plot is available for inspection and is labeled “</w:t>
+      </w:r>
+      <w:r>
+        <w:rPr>
+          <w:color w:val="000000" w:themeColor="text1"/>
+          <w:sz w:val="28"/>
+        </w:rPr>
+        <w:t>tensor_board_part1.jpeg</w:t>
+      </w:r>
+      <w:r>
+        <w:rPr>
+          <w:color w:val="000000" w:themeColor="text1"/>
+          <w:sz w:val="28"/>
+        </w:rPr>
+        <w:t>”.</w:t>
+      </w:r>
+      <w:bookmarkStart w:id="0" w:name="_GoBack"/>
+      <w:bookmarkEnd w:id="0"/>
+    </w:p>
+    <w:p>
+      <w:pPr>
+        <w:rPr>
+          <w:sz w:val="28"/>
+        </w:rPr>
+      </w:pPr>
+      <w:r>
+        <w:rPr>
           <w:noProof/>
           <w:sz w:val="28"/>
         </w:rPr>
@@ -2532,7 +2644,7 @@
                     <pic:cNvPicPr/>
                   </pic:nvPicPr>
                   <pic:blipFill>
-                    <a:blip r:embed="rId6">
+                    <a:blip r:embed="rId7">
                       <a:extLst>
                         <a:ext uri="{28A0092B-C50C-407E-A947-70E740481C1C}">
                           <a14:useLocalDpi xmlns:a14="http://schemas.microsoft.com/office/drawing/2010/main" val="0"/>
@@ -3175,7 +3287,7 @@
     </w:rPrDefault>
     <w:pPrDefault/>
   </w:docDefaults>
-  <w:latentStyles w:defLockedState="0" w:defUIPriority="99" w:defSemiHidden="0" w:defUnhideWhenUsed="0" w:defQFormat="0" w:count="382">
+  <w:latentStyles w:defLockedState="0" w:defUIPriority="99" w:defSemiHidden="0" w:defUnhideWhenUsed="0" w:defQFormat="0" w:count="380">
     <w:lsdException w:name="Normal" w:uiPriority="0" w:qFormat="1"/>
     <w:lsdException w:name="heading 1" w:uiPriority="9" w:qFormat="1"/>
     <w:lsdException w:name="heading 2" w:semiHidden="1" w:uiPriority="9" w:unhideWhenUsed="1" w:qFormat="1"/>
@@ -3556,8 +3668,6 @@
     <w:lsdException w:name="List Table 5 Dark Accent 6" w:uiPriority="50"/>
     <w:lsdException w:name="List Table 6 Colorful Accent 6" w:uiPriority="51"/>
     <w:lsdException w:name="List Table 7 Colorful Accent 6" w:uiPriority="52"/>
-    <w:lsdException w:name="Mention" w:semiHidden="1" w:unhideWhenUsed="1"/>
-    <w:lsdException w:name="Smart Hyperlink" w:semiHidden="1" w:unhideWhenUsed="1"/>
   </w:latentStyles>
   <w:style w:type="paragraph" w:default="1" w:styleId="Normal">
     <w:name w:val="Normal"/>

</xml_diff>